<commit_message>
added diabetes prediction rule based
</commit_message>
<xml_diff>
--- a/code_of_data_visualization.docx
+++ b/code_of_data_visualization.docx
@@ -364,6 +364,500 @@
       <w:proofErr w:type="spellEnd"/>
       <w:r>
         <w:t>()</w:t>
+      </w:r>
+    </w:p>
+    <w:p>
+      <w:pPr>
+        <w:rPr>
+          <w:b/>
+          <w:bCs/>
+        </w:rPr>
+      </w:pPr>
+      <w:r>
+        <w:rPr>
+          <w:b/>
+          <w:bCs/>
+        </w:rPr>
+        <w:t>Step 3: diabetes prediction through rule based</w:t>
+      </w:r>
+    </w:p>
+    <w:p>
+      <w:pPr>
+        <w:rPr>
+          <w:b/>
+          <w:bCs/>
+        </w:rPr>
+      </w:pPr>
+    </w:p>
+    <w:p>
+      <w:r>
+        <w:t>import pandas as pd</w:t>
+      </w:r>
+      <w:r>
+        <w:br/>
+        <w:t xml:space="preserve">import </w:t>
+      </w:r>
+      <w:proofErr w:type="spellStart"/>
+      <w:r>
+        <w:t>plotly.express</w:t>
+      </w:r>
+      <w:proofErr w:type="spellEnd"/>
+      <w:r>
+        <w:t xml:space="preserve"> as </w:t>
+      </w:r>
+      <w:proofErr w:type="spellStart"/>
+      <w:r>
+        <w:t>px</w:t>
+      </w:r>
+      <w:proofErr w:type="spellEnd"/>
+      <w:r>
+        <w:br/>
+      </w:r>
+      <w:r>
+        <w:br/>
+        <w:t># Step 1: Load dataset</w:t>
+      </w:r>
+      <w:r>
+        <w:br/>
+        <w:t xml:space="preserve">data = </w:t>
+      </w:r>
+      <w:proofErr w:type="spellStart"/>
+      <w:r>
+        <w:t>pd.read_csv</w:t>
+      </w:r>
+      <w:proofErr w:type="spellEnd"/>
+      <w:r>
+        <w:t>("diabetes.csv")</w:t>
+      </w:r>
+      <w:r>
+        <w:br/>
+        <w:t>print(" Data loaded successfully!")</w:t>
+      </w:r>
+      <w:r>
+        <w:br/>
+        <w:t>print(</w:t>
+      </w:r>
+      <w:proofErr w:type="spellStart"/>
+      <w:r>
+        <w:t>data.head</w:t>
+      </w:r>
+      <w:proofErr w:type="spellEnd"/>
+      <w:r>
+        <w:t>())</w:t>
+      </w:r>
+      <w:r>
+        <w:br/>
+      </w:r>
+      <w:r>
+        <w:br/>
+        <w:t># Step 2: Define simple rule-based function</w:t>
+      </w:r>
+      <w:r>
+        <w:br/>
+        <w:t xml:space="preserve">def </w:t>
+      </w:r>
+      <w:proofErr w:type="spellStart"/>
+      <w:r>
+        <w:t>predict_diabetes</w:t>
+      </w:r>
+      <w:proofErr w:type="spellEnd"/>
+      <w:r>
+        <w:t>(row):</w:t>
+      </w:r>
+      <w:r>
+        <w:br/>
+        <w:t xml:space="preserve">    # Simple logic — not ML, just conditions</w:t>
+      </w:r>
+      <w:r>
+        <w:br/>
+        <w:t xml:space="preserve">    if (</w:t>
+      </w:r>
+      <w:r>
+        <w:br/>
+        <w:t xml:space="preserve">        row["Glucose"] &gt; 130</w:t>
+      </w:r>
+      <w:r>
+        <w:br/>
+        <w:t xml:space="preserve">        or row["</w:t>
+      </w:r>
+      <w:proofErr w:type="spellStart"/>
+      <w:r>
+        <w:t>BloodPressure</w:t>
+      </w:r>
+      <w:proofErr w:type="spellEnd"/>
+      <w:r>
+        <w:t>"] &gt; 85</w:t>
+      </w:r>
+      <w:r>
+        <w:br/>
+        <w:t xml:space="preserve">        or row["BMI"] &gt; 30</w:t>
+      </w:r>
+      <w:r>
+        <w:br/>
+        <w:t xml:space="preserve">        or row["Age"] &gt; 45</w:t>
+      </w:r>
+      <w:r>
+        <w:br/>
+        <w:t xml:space="preserve">    ):</w:t>
+      </w:r>
+      <w:r>
+        <w:br/>
+        <w:t xml:space="preserve">        return 1  # Diabetic</w:t>
+      </w:r>
+      <w:r>
+        <w:br/>
+        <w:t xml:space="preserve">    else:</w:t>
+      </w:r>
+      <w:r>
+        <w:br/>
+        <w:t xml:space="preserve">        return 0  # Non-diabetic</w:t>
+      </w:r>
+      <w:r>
+        <w:br/>
+      </w:r>
+      <w:r>
+        <w:br/>
+        <w:t># Step 3: Apply logic to each row</w:t>
+      </w:r>
+      <w:r>
+        <w:br/>
+        <w:t>data["</w:t>
+      </w:r>
+      <w:proofErr w:type="spellStart"/>
+      <w:r>
+        <w:t>Predicted_Outcome</w:t>
+      </w:r>
+      <w:proofErr w:type="spellEnd"/>
+      <w:r>
+        <w:t xml:space="preserve">"] = </w:t>
+      </w:r>
+      <w:proofErr w:type="spellStart"/>
+      <w:r>
+        <w:t>data.apply</w:t>
+      </w:r>
+      <w:proofErr w:type="spellEnd"/>
+      <w:r>
+        <w:t>(</w:t>
+      </w:r>
+      <w:proofErr w:type="spellStart"/>
+      <w:r>
+        <w:t>predict_diabetes</w:t>
+      </w:r>
+      <w:proofErr w:type="spellEnd"/>
+      <w:r>
+        <w:t>, axis=1)</w:t>
+      </w:r>
+      <w:r>
+        <w:br/>
+      </w:r>
+      <w:r>
+        <w:br/>
+        <w:t># Step 4: Evaluate</w:t>
+      </w:r>
+      <w:r>
+        <w:br/>
+        <w:t>correct = (data["</w:t>
+      </w:r>
+      <w:proofErr w:type="spellStart"/>
+      <w:r>
+        <w:t>Predicted_Outcome</w:t>
+      </w:r>
+      <w:proofErr w:type="spellEnd"/>
+      <w:r>
+        <w:t>"] == data["Outcome"]).sum()</w:t>
+      </w:r>
+      <w:r>
+        <w:br/>
+        <w:t xml:space="preserve">accuracy = correct / </w:t>
+      </w:r>
+      <w:proofErr w:type="spellStart"/>
+      <w:r>
+        <w:t>len</w:t>
+      </w:r>
+      <w:proofErr w:type="spellEnd"/>
+      <w:r>
+        <w:t>(data) * 100</w:t>
+      </w:r>
+      <w:r>
+        <w:br/>
+        <w:t>print(f"\n Simple Rule-Based Accuracy: {accuracy:.2f}%")</w:t>
+      </w:r>
+      <w:r>
+        <w:br/>
+      </w:r>
+      <w:r>
+        <w:lastRenderedPageBreak/>
+        <w:br/>
+        <w:t># Step 5: Create bar chart for Actual vs Predicted</w:t>
+      </w:r>
+      <w:r>
+        <w:br/>
+        <w:t>summary = (</w:t>
+      </w:r>
+      <w:r>
+        <w:br/>
+        <w:t xml:space="preserve">    data[["Outcome", "</w:t>
+      </w:r>
+      <w:proofErr w:type="spellStart"/>
+      <w:r>
+        <w:t>Predicted_Outcome</w:t>
+      </w:r>
+      <w:proofErr w:type="spellEnd"/>
+      <w:r>
+        <w:t>"]]</w:t>
+      </w:r>
+      <w:r>
+        <w:br/>
+        <w:t xml:space="preserve">    .melt(</w:t>
+      </w:r>
+      <w:proofErr w:type="spellStart"/>
+      <w:r>
+        <w:t>var_name</w:t>
+      </w:r>
+      <w:proofErr w:type="spellEnd"/>
+      <w:r>
+        <w:t xml:space="preserve">="Type", </w:t>
+      </w:r>
+      <w:proofErr w:type="spellStart"/>
+      <w:r>
+        <w:t>value_name</w:t>
+      </w:r>
+      <w:proofErr w:type="spellEnd"/>
+      <w:r>
+        <w:t>="Value")</w:t>
+      </w:r>
+      <w:r>
+        <w:br/>
+        <w:t xml:space="preserve">    .</w:t>
+      </w:r>
+      <w:proofErr w:type="spellStart"/>
+      <w:r>
+        <w:t>groupby</w:t>
+      </w:r>
+      <w:proofErr w:type="spellEnd"/>
+      <w:r>
+        <w:t>(["Type", "Value"])</w:t>
+      </w:r>
+      <w:r>
+        <w:br/>
+        <w:t xml:space="preserve">    .size()</w:t>
+      </w:r>
+      <w:r>
+        <w:br/>
+        <w:t xml:space="preserve">    .</w:t>
+      </w:r>
+      <w:proofErr w:type="spellStart"/>
+      <w:r>
+        <w:t>reset_index</w:t>
+      </w:r>
+      <w:proofErr w:type="spellEnd"/>
+      <w:r>
+        <w:t>(name="Count")</w:t>
+      </w:r>
+      <w:r>
+        <w:br/>
+        <w:t>)</w:t>
+      </w:r>
+      <w:r>
+        <w:br/>
+      </w:r>
+      <w:r>
+        <w:br/>
+        <w:t># Step 6: Visualization</w:t>
+      </w:r>
+      <w:r>
+        <w:br/>
+        <w:t xml:space="preserve">fig = </w:t>
+      </w:r>
+      <w:proofErr w:type="spellStart"/>
+      <w:r>
+        <w:t>px.bar</w:t>
+      </w:r>
+      <w:proofErr w:type="spellEnd"/>
+      <w:r>
+        <w:t>(</w:t>
+      </w:r>
+      <w:r>
+        <w:br/>
+        <w:t xml:space="preserve">    summary,</w:t>
+      </w:r>
+      <w:r>
+        <w:br/>
+        <w:t xml:space="preserve">    x="Value",</w:t>
+      </w:r>
+      <w:r>
+        <w:br/>
+        <w:t xml:space="preserve">    y="Count",</w:t>
+      </w:r>
+      <w:r>
+        <w:br/>
+        <w:t xml:space="preserve">    color="Type",</w:t>
+      </w:r>
+      <w:r>
+        <w:br/>
+        <w:t xml:space="preserve">    </w:t>
+      </w:r>
+      <w:proofErr w:type="spellStart"/>
+      <w:r>
+        <w:t>barmode</w:t>
+      </w:r>
+      <w:proofErr w:type="spellEnd"/>
+      <w:r>
+        <w:t>="group",</w:t>
+      </w:r>
+      <w:r>
+        <w:br/>
+        <w:t xml:space="preserve">    text="Count",</w:t>
+      </w:r>
+      <w:r>
+        <w:br/>
+        <w:t xml:space="preserve">    </w:t>
+      </w:r>
+      <w:proofErr w:type="spellStart"/>
+      <w:r>
+        <w:t>color_discrete_sequence</w:t>
+      </w:r>
+      <w:proofErr w:type="spellEnd"/>
+      <w:r>
+        <w:t>=["#1f77b4", "#ff7f0e"],</w:t>
+      </w:r>
+      <w:r>
+        <w:br/>
+        <w:t xml:space="preserve">    title="Actual vs Predicted Diabetes Cases (Rule-Based)"</w:t>
+      </w:r>
+      <w:r>
+        <w:br/>
+        <w:t>)</w:t>
+      </w:r>
+      <w:r>
+        <w:br/>
+      </w:r>
+      <w:r>
+        <w:br/>
+      </w:r>
+      <w:proofErr w:type="spellStart"/>
+      <w:r>
+        <w:t>fig.update_traces</w:t>
+      </w:r>
+      <w:proofErr w:type="spellEnd"/>
+      <w:r>
+        <w:t>(</w:t>
+      </w:r>
+      <w:proofErr w:type="spellStart"/>
+      <w:r>
+        <w:t>texttemplate</w:t>
+      </w:r>
+      <w:proofErr w:type="spellEnd"/>
+      <w:r>
+        <w:t xml:space="preserve">='%{text}', </w:t>
+      </w:r>
+      <w:proofErr w:type="spellStart"/>
+      <w:r>
+        <w:t>textposition</w:t>
+      </w:r>
+      <w:proofErr w:type="spellEnd"/>
+      <w:r>
+        <w:t>='outside')</w:t>
+      </w:r>
+      <w:r>
+        <w:br/>
+      </w:r>
+      <w:proofErr w:type="spellStart"/>
+      <w:r>
+        <w:t>fig.update_layout</w:t>
+      </w:r>
+      <w:proofErr w:type="spellEnd"/>
+      <w:r>
+        <w:t>(</w:t>
+      </w:r>
+      <w:r>
+        <w:br/>
+        <w:t xml:space="preserve">    </w:t>
+      </w:r>
+      <w:proofErr w:type="spellStart"/>
+      <w:r>
+        <w:t>xaxis_title</w:t>
+      </w:r>
+      <w:proofErr w:type="spellEnd"/>
+      <w:r>
+        <w:t>="Diabetes (0 = No, 1 = Yes)",</w:t>
+      </w:r>
+      <w:r>
+        <w:br/>
+        <w:t xml:space="preserve">    </w:t>
+      </w:r>
+      <w:proofErr w:type="spellStart"/>
+      <w:r>
+        <w:t>yaxis_title</w:t>
+      </w:r>
+      <w:proofErr w:type="spellEnd"/>
+      <w:r>
+        <w:t>="Number of Patients",</w:t>
+      </w:r>
+      <w:r>
+        <w:br/>
+        <w:t xml:space="preserve">    </w:t>
+      </w:r>
+      <w:proofErr w:type="spellStart"/>
+      <w:r>
+        <w:t>title_font</w:t>
+      </w:r>
+      <w:proofErr w:type="spellEnd"/>
+      <w:r>
+        <w:t>=</w:t>
+      </w:r>
+      <w:proofErr w:type="spellStart"/>
+      <w:r>
+        <w:t>dict</w:t>
+      </w:r>
+      <w:proofErr w:type="spellEnd"/>
+      <w:r>
+        <w:t>(size=20, color="</w:t>
+      </w:r>
+      <w:proofErr w:type="spellStart"/>
+      <w:r>
+        <w:t>darkblue</w:t>
+      </w:r>
+      <w:proofErr w:type="spellEnd"/>
+      <w:r>
+        <w:t>"),</w:t>
+      </w:r>
+      <w:r>
+        <w:br/>
+        <w:t xml:space="preserve">    template="</w:t>
+      </w:r>
+      <w:proofErr w:type="spellStart"/>
+      <w:r>
+        <w:t>plotly_white</w:t>
+      </w:r>
+      <w:proofErr w:type="spellEnd"/>
+      <w:r>
+        <w:t>"</w:t>
+      </w:r>
+      <w:r>
+        <w:br/>
+        <w:t>)</w:t>
+      </w:r>
+      <w:r>
+        <w:br/>
+      </w:r>
+      <w:r>
+        <w:br/>
+      </w:r>
+      <w:proofErr w:type="spellStart"/>
+      <w:r>
+        <w:t>fig.show</w:t>
+      </w:r>
+      <w:proofErr w:type="spellEnd"/>
+      <w:r>
+        <w:t>()</w:t>
+      </w:r>
+      <w:r>
+        <w:br/>
+      </w:r>
+      <w:r>
+        <w:br/>
+        <w:t>print("\n Visualization displayed successfully!")</w:t>
       </w:r>
     </w:p>
     <w:p/>

</xml_diff>

<commit_message>
Added linear,decision tree, logistic tree
</commit_message>
<xml_diff>
--- a/code_of_data_visualization.docx
+++ b/code_of_data_visualization.docx
@@ -858,6 +858,1682 @@
       <w:r>
         <w:br/>
         <w:t>print("\n Visualization displayed successfully!")</w:t>
+      </w:r>
+    </w:p>
+    <w:p>
+      <w:pPr>
+        <w:rPr>
+          <w:color w:val="EE0000"/>
+        </w:rPr>
+      </w:pPr>
+      <w:r>
+        <w:rPr>
+          <w:b/>
+          <w:bCs/>
+          <w:color w:val="EE0000"/>
+        </w:rPr>
+        <w:t xml:space="preserve">Step 4: Linear Regression </w:t>
+      </w:r>
+    </w:p>
+    <w:p>
+      <w:r>
+        <w:t># Linear Regression on Diabetes Dataset</w:t>
+      </w:r>
+      <w:r>
+        <w:br/>
+      </w:r>
+      <w:r>
+        <w:br/>
+        <w:t>import pandas as pd</w:t>
+      </w:r>
+      <w:r>
+        <w:br/>
+      </w:r>
+      <w:r>
+        <w:lastRenderedPageBreak/>
+        <w:t xml:space="preserve">import </w:t>
+      </w:r>
+      <w:proofErr w:type="spellStart"/>
+      <w:r>
+        <w:t>matplotlib.pyplot</w:t>
+      </w:r>
+      <w:proofErr w:type="spellEnd"/>
+      <w:r>
+        <w:t xml:space="preserve"> as </w:t>
+      </w:r>
+      <w:proofErr w:type="spellStart"/>
+      <w:r>
+        <w:t>plt</w:t>
+      </w:r>
+      <w:proofErr w:type="spellEnd"/>
+      <w:r>
+        <w:br/>
+        <w:t xml:space="preserve">from </w:t>
+      </w:r>
+      <w:proofErr w:type="spellStart"/>
+      <w:r>
+        <w:t>sklearn.model_selection</w:t>
+      </w:r>
+      <w:proofErr w:type="spellEnd"/>
+      <w:r>
+        <w:t xml:space="preserve"> import </w:t>
+      </w:r>
+      <w:proofErr w:type="spellStart"/>
+      <w:r>
+        <w:t>train_test_split</w:t>
+      </w:r>
+      <w:proofErr w:type="spellEnd"/>
+      <w:r>
+        <w:br/>
+        <w:t xml:space="preserve">from </w:t>
+      </w:r>
+      <w:proofErr w:type="spellStart"/>
+      <w:r>
+        <w:t>sklearn.linear_model</w:t>
+      </w:r>
+      <w:proofErr w:type="spellEnd"/>
+      <w:r>
+        <w:t xml:space="preserve"> import </w:t>
+      </w:r>
+      <w:proofErr w:type="spellStart"/>
+      <w:r>
+        <w:t>LinearRegression</w:t>
+      </w:r>
+      <w:proofErr w:type="spellEnd"/>
+      <w:r>
+        <w:br/>
+        <w:t xml:space="preserve">from </w:t>
+      </w:r>
+      <w:proofErr w:type="spellStart"/>
+      <w:r>
+        <w:t>sklearn.metrics</w:t>
+      </w:r>
+      <w:proofErr w:type="spellEnd"/>
+      <w:r>
+        <w:t xml:space="preserve"> import </w:t>
+      </w:r>
+      <w:proofErr w:type="spellStart"/>
+      <w:r>
+        <w:t>mean_squared_error</w:t>
+      </w:r>
+      <w:proofErr w:type="spellEnd"/>
+      <w:r>
+        <w:t>, r2_score</w:t>
+      </w:r>
+      <w:r>
+        <w:br/>
+      </w:r>
+      <w:r>
+        <w:br/>
+        <w:t># Step 1: Load dataset</w:t>
+      </w:r>
+      <w:r>
+        <w:br/>
+      </w:r>
+      <w:proofErr w:type="spellStart"/>
+      <w:r>
+        <w:t>df</w:t>
+      </w:r>
+      <w:proofErr w:type="spellEnd"/>
+      <w:r>
+        <w:t xml:space="preserve"> = </w:t>
+      </w:r>
+      <w:proofErr w:type="spellStart"/>
+      <w:r>
+        <w:t>pd.read_csv</w:t>
+      </w:r>
+      <w:proofErr w:type="spellEnd"/>
+      <w:r>
+        <w:t>("diabetes.csv")</w:t>
+      </w:r>
+      <w:r>
+        <w:br/>
+      </w:r>
+      <w:r>
+        <w:br/>
+        <w:t xml:space="preserve">print("Dataset shape:", </w:t>
+      </w:r>
+      <w:proofErr w:type="spellStart"/>
+      <w:r>
+        <w:t>df.shape</w:t>
+      </w:r>
+      <w:proofErr w:type="spellEnd"/>
+      <w:r>
+        <w:t>)</w:t>
+      </w:r>
+      <w:r>
+        <w:br/>
+        <w:t>print(</w:t>
+      </w:r>
+      <w:proofErr w:type="spellStart"/>
+      <w:r>
+        <w:t>df.head</w:t>
+      </w:r>
+      <w:proofErr w:type="spellEnd"/>
+      <w:r>
+        <w:t>())</w:t>
+      </w:r>
+      <w:r>
+        <w:br/>
+      </w:r>
+      <w:r>
+        <w:br/>
+        <w:t># Step 2: Split features (X) and target (y)</w:t>
+      </w:r>
+      <w:r>
+        <w:br/>
+        <w:t># Assuming "Outcome" column exists, we will predict it</w:t>
+      </w:r>
+      <w:r>
+        <w:br/>
+        <w:t xml:space="preserve">X = </w:t>
+      </w:r>
+      <w:proofErr w:type="spellStart"/>
+      <w:r>
+        <w:t>df.drop</w:t>
+      </w:r>
+      <w:proofErr w:type="spellEnd"/>
+      <w:r>
+        <w:t>("Outcome", axis=1)   # Features</w:t>
+      </w:r>
+      <w:r>
+        <w:br/>
+        <w:t xml:space="preserve">y = </w:t>
+      </w:r>
+      <w:proofErr w:type="spellStart"/>
+      <w:r>
+        <w:t>df</w:t>
+      </w:r>
+      <w:proofErr w:type="spellEnd"/>
+      <w:r>
+        <w:t>["Outcome"]                # Target (we treat it as regression)</w:t>
+      </w:r>
+      <w:r>
+        <w:br/>
+      </w:r>
+      <w:r>
+        <w:br/>
+        <w:t># Step 3: Train-test split</w:t>
+      </w:r>
+      <w:r>
+        <w:br/>
+      </w:r>
+      <w:proofErr w:type="spellStart"/>
+      <w:r>
+        <w:t>X_train</w:t>
+      </w:r>
+      <w:proofErr w:type="spellEnd"/>
+      <w:r>
+        <w:t xml:space="preserve">, </w:t>
+      </w:r>
+      <w:proofErr w:type="spellStart"/>
+      <w:r>
+        <w:t>X_test</w:t>
+      </w:r>
+      <w:proofErr w:type="spellEnd"/>
+      <w:r>
+        <w:t xml:space="preserve">, </w:t>
+      </w:r>
+      <w:proofErr w:type="spellStart"/>
+      <w:r>
+        <w:t>y_train</w:t>
+      </w:r>
+      <w:proofErr w:type="spellEnd"/>
+      <w:r>
+        <w:t xml:space="preserve">, </w:t>
+      </w:r>
+      <w:proofErr w:type="spellStart"/>
+      <w:r>
+        <w:t>y_test</w:t>
+      </w:r>
+      <w:proofErr w:type="spellEnd"/>
+      <w:r>
+        <w:t xml:space="preserve"> = </w:t>
+      </w:r>
+      <w:proofErr w:type="spellStart"/>
+      <w:r>
+        <w:t>train_test_split</w:t>
+      </w:r>
+      <w:proofErr w:type="spellEnd"/>
+      <w:r>
+        <w:t>(</w:t>
+      </w:r>
+      <w:r>
+        <w:br/>
+        <w:t xml:space="preserve">    X, y, </w:t>
+      </w:r>
+      <w:proofErr w:type="spellStart"/>
+      <w:r>
+        <w:t>test_size</w:t>
+      </w:r>
+      <w:proofErr w:type="spellEnd"/>
+      <w:r>
+        <w:t xml:space="preserve">=0.2, </w:t>
+      </w:r>
+      <w:proofErr w:type="spellStart"/>
+      <w:r>
+        <w:t>random_state</w:t>
+      </w:r>
+      <w:proofErr w:type="spellEnd"/>
+      <w:r>
+        <w:t>=42</w:t>
+      </w:r>
+      <w:r>
+        <w:br/>
+        <w:t>)</w:t>
+      </w:r>
+      <w:r>
+        <w:br/>
+      </w:r>
+      <w:r>
+        <w:br/>
+        <w:t># Step 4: Train Linear Regression model</w:t>
+      </w:r>
+      <w:r>
+        <w:br/>
+      </w:r>
+      <w:proofErr w:type="spellStart"/>
+      <w:r>
+        <w:t>model</w:t>
+      </w:r>
+      <w:proofErr w:type="spellEnd"/>
+      <w:r>
+        <w:t xml:space="preserve"> = </w:t>
+      </w:r>
+      <w:proofErr w:type="spellStart"/>
+      <w:r>
+        <w:t>LinearRegression</w:t>
+      </w:r>
+      <w:proofErr w:type="spellEnd"/>
+      <w:r>
+        <w:t>()</w:t>
+      </w:r>
+      <w:r>
+        <w:br/>
+      </w:r>
+      <w:proofErr w:type="spellStart"/>
+      <w:r>
+        <w:t>model.fit</w:t>
+      </w:r>
+      <w:proofErr w:type="spellEnd"/>
+      <w:r>
+        <w:t>(</w:t>
+      </w:r>
+      <w:proofErr w:type="spellStart"/>
+      <w:r>
+        <w:t>X_train</w:t>
+      </w:r>
+      <w:proofErr w:type="spellEnd"/>
+      <w:r>
+        <w:t xml:space="preserve">, </w:t>
+      </w:r>
+      <w:proofErr w:type="spellStart"/>
+      <w:r>
+        <w:t>y_train</w:t>
+      </w:r>
+      <w:proofErr w:type="spellEnd"/>
+      <w:r>
+        <w:t>)</w:t>
+      </w:r>
+      <w:r>
+        <w:br/>
+      </w:r>
+      <w:r>
+        <w:br/>
+        <w:t># Step 5: Make predictions</w:t>
+      </w:r>
+      <w:r>
+        <w:br/>
+      </w:r>
+      <w:proofErr w:type="spellStart"/>
+      <w:r>
+        <w:t>y_pred</w:t>
+      </w:r>
+      <w:proofErr w:type="spellEnd"/>
+      <w:r>
+        <w:t xml:space="preserve"> = </w:t>
+      </w:r>
+      <w:proofErr w:type="spellStart"/>
+      <w:r>
+        <w:t>model.predict</w:t>
+      </w:r>
+      <w:proofErr w:type="spellEnd"/>
+      <w:r>
+        <w:t>(</w:t>
+      </w:r>
+      <w:proofErr w:type="spellStart"/>
+      <w:r>
+        <w:t>X_test</w:t>
+      </w:r>
+      <w:proofErr w:type="spellEnd"/>
+      <w:r>
+        <w:t>)</w:t>
+      </w:r>
+      <w:r>
+        <w:br/>
+      </w:r>
+      <w:r>
+        <w:br/>
+        <w:t># Step 6: Evaluate model</w:t>
+      </w:r>
+      <w:r>
+        <w:br/>
+        <w:t xml:space="preserve">print("Intercept:", </w:t>
+      </w:r>
+      <w:proofErr w:type="spellStart"/>
+      <w:r>
+        <w:t>model.intercept</w:t>
+      </w:r>
+      <w:proofErr w:type="spellEnd"/>
+      <w:r>
+        <w:t>_)</w:t>
+      </w:r>
+      <w:r>
+        <w:br/>
+        <w:t xml:space="preserve">print("Coefficients:", </w:t>
+      </w:r>
+      <w:proofErr w:type="spellStart"/>
+      <w:r>
+        <w:t>model.coef</w:t>
+      </w:r>
+      <w:proofErr w:type="spellEnd"/>
+      <w:r>
+        <w:t>_)</w:t>
+      </w:r>
+      <w:r>
+        <w:br/>
+        <w:t xml:space="preserve">print("Mean Squared Error:", </w:t>
+      </w:r>
+      <w:proofErr w:type="spellStart"/>
+      <w:r>
+        <w:t>mean_squared_error</w:t>
+      </w:r>
+      <w:proofErr w:type="spellEnd"/>
+      <w:r>
+        <w:t>(</w:t>
+      </w:r>
+      <w:proofErr w:type="spellStart"/>
+      <w:r>
+        <w:t>y_test</w:t>
+      </w:r>
+      <w:proofErr w:type="spellEnd"/>
+      <w:r>
+        <w:t xml:space="preserve">, </w:t>
+      </w:r>
+      <w:proofErr w:type="spellStart"/>
+      <w:r>
+        <w:t>y_pred</w:t>
+      </w:r>
+      <w:proofErr w:type="spellEnd"/>
+      <w:r>
+        <w:t>))</w:t>
+      </w:r>
+      <w:r>
+        <w:br/>
+        <w:t>print("R² Score:", r2_score(</w:t>
+      </w:r>
+      <w:proofErr w:type="spellStart"/>
+      <w:r>
+        <w:t>y_test</w:t>
+      </w:r>
+      <w:proofErr w:type="spellEnd"/>
+      <w:r>
+        <w:t xml:space="preserve">, </w:t>
+      </w:r>
+      <w:proofErr w:type="spellStart"/>
+      <w:r>
+        <w:t>y_pred</w:t>
+      </w:r>
+      <w:proofErr w:type="spellEnd"/>
+      <w:r>
+        <w:t>))</w:t>
+      </w:r>
+      <w:r>
+        <w:br/>
+      </w:r>
+      <w:r>
+        <w:br/>
+        <w:t># Step 7: Plot Actual vs Predicted</w:t>
+      </w:r>
+      <w:r>
+        <w:br/>
+      </w:r>
+      <w:proofErr w:type="spellStart"/>
+      <w:r>
+        <w:t>plt.scatter</w:t>
+      </w:r>
+      <w:proofErr w:type="spellEnd"/>
+      <w:r>
+        <w:t>(</w:t>
+      </w:r>
+      <w:proofErr w:type="spellStart"/>
+      <w:r>
+        <w:t>y_test</w:t>
+      </w:r>
+      <w:proofErr w:type="spellEnd"/>
+      <w:r>
+        <w:t xml:space="preserve">, </w:t>
+      </w:r>
+      <w:proofErr w:type="spellStart"/>
+      <w:r>
+        <w:t>y_pred</w:t>
+      </w:r>
+      <w:proofErr w:type="spellEnd"/>
+      <w:r>
+        <w:t>, color="blue")</w:t>
+      </w:r>
+      <w:r>
+        <w:br/>
+      </w:r>
+      <w:proofErr w:type="spellStart"/>
+      <w:r>
+        <w:t>plt.xlabel</w:t>
+      </w:r>
+      <w:proofErr w:type="spellEnd"/>
+      <w:r>
+        <w:t>("Actual Values")</w:t>
+      </w:r>
+      <w:r>
+        <w:br/>
+      </w:r>
+      <w:proofErr w:type="spellStart"/>
+      <w:r>
+        <w:t>plt.ylabel</w:t>
+      </w:r>
+      <w:proofErr w:type="spellEnd"/>
+      <w:r>
+        <w:t>("Predicted Values")</w:t>
+      </w:r>
+      <w:r>
+        <w:br/>
+      </w:r>
+      <w:proofErr w:type="spellStart"/>
+      <w:r>
+        <w:lastRenderedPageBreak/>
+        <w:t>plt.title</w:t>
+      </w:r>
+      <w:proofErr w:type="spellEnd"/>
+      <w:r>
+        <w:t>("Linear Regression - Actual vs Predicted")</w:t>
+      </w:r>
+      <w:r>
+        <w:br/>
+      </w:r>
+      <w:proofErr w:type="spellStart"/>
+      <w:r>
+        <w:t>plt.show</w:t>
+      </w:r>
+      <w:proofErr w:type="spellEnd"/>
+      <w:r>
+        <w:t>()</w:t>
+      </w:r>
+    </w:p>
+    <w:p/>
+    <w:p>
+      <w:pPr>
+        <w:rPr>
+          <w:b/>
+          <w:bCs/>
+          <w:color w:val="C00000"/>
+        </w:rPr>
+      </w:pPr>
+      <w:r>
+        <w:rPr>
+          <w:b/>
+          <w:bCs/>
+          <w:color w:val="C00000"/>
+        </w:rPr>
+        <w:t>Step 5: Decision Tree</w:t>
+      </w:r>
+    </w:p>
+    <w:p>
+      <w:r>
+        <w:t># Decision Tree Classifier on Diabetes Dataset</w:t>
+      </w:r>
+      <w:r>
+        <w:br/>
+      </w:r>
+      <w:r>
+        <w:br/>
+        <w:t>import pandas as pd</w:t>
+      </w:r>
+      <w:r>
+        <w:br/>
+        <w:t xml:space="preserve">from </w:t>
+      </w:r>
+      <w:proofErr w:type="spellStart"/>
+      <w:r>
+        <w:t>sklearn.model_selection</w:t>
+      </w:r>
+      <w:proofErr w:type="spellEnd"/>
+      <w:r>
+        <w:t xml:space="preserve"> import </w:t>
+      </w:r>
+      <w:proofErr w:type="spellStart"/>
+      <w:r>
+        <w:t>train_test_split</w:t>
+      </w:r>
+      <w:proofErr w:type="spellEnd"/>
+      <w:r>
+        <w:br/>
+        <w:t xml:space="preserve">from </w:t>
+      </w:r>
+      <w:proofErr w:type="spellStart"/>
+      <w:r>
+        <w:t>sklearn.tree</w:t>
+      </w:r>
+      <w:proofErr w:type="spellEnd"/>
+      <w:r>
+        <w:t xml:space="preserve"> import </w:t>
+      </w:r>
+      <w:proofErr w:type="spellStart"/>
+      <w:r>
+        <w:t>DecisionTreeClassifier</w:t>
+      </w:r>
+      <w:proofErr w:type="spellEnd"/>
+      <w:r>
+        <w:t xml:space="preserve">, </w:t>
+      </w:r>
+      <w:proofErr w:type="spellStart"/>
+      <w:r>
+        <w:t>plot_tree</w:t>
+      </w:r>
+      <w:proofErr w:type="spellEnd"/>
+      <w:r>
+        <w:br/>
+        <w:t xml:space="preserve">from </w:t>
+      </w:r>
+      <w:proofErr w:type="spellStart"/>
+      <w:r>
+        <w:t>sklearn.metrics</w:t>
+      </w:r>
+      <w:proofErr w:type="spellEnd"/>
+      <w:r>
+        <w:t xml:space="preserve"> import </w:t>
+      </w:r>
+      <w:proofErr w:type="spellStart"/>
+      <w:r>
+        <w:t>accuracy_score</w:t>
+      </w:r>
+      <w:proofErr w:type="spellEnd"/>
+      <w:r>
+        <w:t xml:space="preserve">, </w:t>
+      </w:r>
+      <w:proofErr w:type="spellStart"/>
+      <w:r>
+        <w:t>classification_report</w:t>
+      </w:r>
+      <w:proofErr w:type="spellEnd"/>
+      <w:r>
+        <w:t xml:space="preserve">, </w:t>
+      </w:r>
+      <w:proofErr w:type="spellStart"/>
+      <w:r>
+        <w:t>confusion_matrix</w:t>
+      </w:r>
+      <w:proofErr w:type="spellEnd"/>
+      <w:r>
+        <w:br/>
+        <w:t xml:space="preserve">import </w:t>
+      </w:r>
+      <w:proofErr w:type="spellStart"/>
+      <w:r>
+        <w:t>matplotlib.pyplot</w:t>
+      </w:r>
+      <w:proofErr w:type="spellEnd"/>
+      <w:r>
+        <w:t xml:space="preserve"> as </w:t>
+      </w:r>
+      <w:proofErr w:type="spellStart"/>
+      <w:r>
+        <w:t>plt</w:t>
+      </w:r>
+      <w:proofErr w:type="spellEnd"/>
+      <w:r>
+        <w:br/>
+      </w:r>
+      <w:r>
+        <w:br/>
+        <w:t># Load dataset</w:t>
+      </w:r>
+      <w:r>
+        <w:br/>
+      </w:r>
+      <w:proofErr w:type="spellStart"/>
+      <w:r>
+        <w:t>df</w:t>
+      </w:r>
+      <w:proofErr w:type="spellEnd"/>
+      <w:r>
+        <w:t xml:space="preserve"> = </w:t>
+      </w:r>
+      <w:proofErr w:type="spellStart"/>
+      <w:r>
+        <w:t>pd.read_csv</w:t>
+      </w:r>
+      <w:proofErr w:type="spellEnd"/>
+      <w:r>
+        <w:t>("diabetes.csv")</w:t>
+      </w:r>
+      <w:r>
+        <w:br/>
+      </w:r>
+      <w:r>
+        <w:br/>
+        <w:t># Separate features (X) and target (y)</w:t>
+      </w:r>
+      <w:r>
+        <w:br/>
+        <w:t xml:space="preserve">X = </w:t>
+      </w:r>
+      <w:proofErr w:type="spellStart"/>
+      <w:r>
+        <w:t>df.drop</w:t>
+      </w:r>
+      <w:proofErr w:type="spellEnd"/>
+      <w:r>
+        <w:t>("Outcome", axis=1)</w:t>
+      </w:r>
+      <w:r>
+        <w:br/>
+        <w:t xml:space="preserve">y = </w:t>
+      </w:r>
+      <w:proofErr w:type="spellStart"/>
+      <w:r>
+        <w:t>df</w:t>
+      </w:r>
+      <w:proofErr w:type="spellEnd"/>
+      <w:r>
+        <w:t>["Outcome"]</w:t>
+      </w:r>
+      <w:r>
+        <w:br/>
+      </w:r>
+      <w:r>
+        <w:br/>
+        <w:t># Train-test split</w:t>
+      </w:r>
+      <w:r>
+        <w:br/>
+      </w:r>
+      <w:proofErr w:type="spellStart"/>
+      <w:r>
+        <w:t>X_train</w:t>
+      </w:r>
+      <w:proofErr w:type="spellEnd"/>
+      <w:r>
+        <w:t xml:space="preserve">, </w:t>
+      </w:r>
+      <w:proofErr w:type="spellStart"/>
+      <w:r>
+        <w:t>X_test</w:t>
+      </w:r>
+      <w:proofErr w:type="spellEnd"/>
+      <w:r>
+        <w:t xml:space="preserve">, </w:t>
+      </w:r>
+      <w:proofErr w:type="spellStart"/>
+      <w:r>
+        <w:t>y_train</w:t>
+      </w:r>
+      <w:proofErr w:type="spellEnd"/>
+      <w:r>
+        <w:t xml:space="preserve">, </w:t>
+      </w:r>
+      <w:proofErr w:type="spellStart"/>
+      <w:r>
+        <w:t>y_test</w:t>
+      </w:r>
+      <w:proofErr w:type="spellEnd"/>
+      <w:r>
+        <w:t xml:space="preserve"> = </w:t>
+      </w:r>
+      <w:proofErr w:type="spellStart"/>
+      <w:r>
+        <w:t>train_test_split</w:t>
+      </w:r>
+      <w:proofErr w:type="spellEnd"/>
+      <w:r>
+        <w:t>(</w:t>
+      </w:r>
+      <w:r>
+        <w:br/>
+        <w:t xml:space="preserve">    X, y, </w:t>
+      </w:r>
+      <w:proofErr w:type="spellStart"/>
+      <w:r>
+        <w:t>test_size</w:t>
+      </w:r>
+      <w:proofErr w:type="spellEnd"/>
+      <w:r>
+        <w:t xml:space="preserve">=0.3, </w:t>
+      </w:r>
+      <w:proofErr w:type="spellStart"/>
+      <w:r>
+        <w:t>random_state</w:t>
+      </w:r>
+      <w:proofErr w:type="spellEnd"/>
+      <w:r>
+        <w:t>=42</w:t>
+      </w:r>
+      <w:r>
+        <w:br/>
+        <w:t>)</w:t>
+      </w:r>
+      <w:r>
+        <w:br/>
+      </w:r>
+      <w:r>
+        <w:br/>
+        <w:t># Train Decision Tree model</w:t>
+      </w:r>
+      <w:r>
+        <w:br/>
+      </w:r>
+      <w:proofErr w:type="spellStart"/>
+      <w:r>
+        <w:t>clf</w:t>
+      </w:r>
+      <w:proofErr w:type="spellEnd"/>
+      <w:r>
+        <w:t xml:space="preserve"> = </w:t>
+      </w:r>
+      <w:proofErr w:type="spellStart"/>
+      <w:r>
+        <w:t>DecisionTreeClassifier</w:t>
+      </w:r>
+      <w:proofErr w:type="spellEnd"/>
+      <w:r>
+        <w:t>(criterion="</w:t>
+      </w:r>
+      <w:proofErr w:type="spellStart"/>
+      <w:r>
+        <w:t>gini</w:t>
+      </w:r>
+      <w:proofErr w:type="spellEnd"/>
+      <w:r>
+        <w:t xml:space="preserve">", </w:t>
+      </w:r>
+      <w:proofErr w:type="spellStart"/>
+      <w:r>
+        <w:t>max_depth</w:t>
+      </w:r>
+      <w:proofErr w:type="spellEnd"/>
+      <w:r>
+        <w:t xml:space="preserve">=4, </w:t>
+      </w:r>
+      <w:proofErr w:type="spellStart"/>
+      <w:r>
+        <w:t>random_state</w:t>
+      </w:r>
+      <w:proofErr w:type="spellEnd"/>
+      <w:r>
+        <w:t>=42)</w:t>
+      </w:r>
+      <w:r>
+        <w:br/>
+      </w:r>
+      <w:proofErr w:type="spellStart"/>
+      <w:r>
+        <w:t>clf.fit</w:t>
+      </w:r>
+      <w:proofErr w:type="spellEnd"/>
+      <w:r>
+        <w:t>(</w:t>
+      </w:r>
+      <w:proofErr w:type="spellStart"/>
+      <w:r>
+        <w:t>X_train</w:t>
+      </w:r>
+      <w:proofErr w:type="spellEnd"/>
+      <w:r>
+        <w:t xml:space="preserve">, </w:t>
+      </w:r>
+      <w:proofErr w:type="spellStart"/>
+      <w:r>
+        <w:t>y_train</w:t>
+      </w:r>
+      <w:proofErr w:type="spellEnd"/>
+      <w:r>
+        <w:t>)</w:t>
+      </w:r>
+      <w:r>
+        <w:br/>
+      </w:r>
+      <w:r>
+        <w:br/>
+        <w:t># Predictions</w:t>
+      </w:r>
+      <w:r>
+        <w:br/>
+      </w:r>
+      <w:proofErr w:type="spellStart"/>
+      <w:r>
+        <w:t>y_pred</w:t>
+      </w:r>
+      <w:proofErr w:type="spellEnd"/>
+      <w:r>
+        <w:t xml:space="preserve"> = </w:t>
+      </w:r>
+      <w:proofErr w:type="spellStart"/>
+      <w:r>
+        <w:t>clf.predict</w:t>
+      </w:r>
+      <w:proofErr w:type="spellEnd"/>
+      <w:r>
+        <w:t>(</w:t>
+      </w:r>
+      <w:proofErr w:type="spellStart"/>
+      <w:r>
+        <w:t>X_test</w:t>
+      </w:r>
+      <w:proofErr w:type="spellEnd"/>
+      <w:r>
+        <w:t>)</w:t>
+      </w:r>
+      <w:r>
+        <w:br/>
+      </w:r>
+      <w:r>
+        <w:br/>
+        <w:t># Evaluation</w:t>
+      </w:r>
+      <w:r>
+        <w:br/>
+        <w:t xml:space="preserve">print("Training Accuracy:", </w:t>
+      </w:r>
+      <w:proofErr w:type="spellStart"/>
+      <w:r>
+        <w:t>clf.score</w:t>
+      </w:r>
+      <w:proofErr w:type="spellEnd"/>
+      <w:r>
+        <w:t>(</w:t>
+      </w:r>
+      <w:proofErr w:type="spellStart"/>
+      <w:r>
+        <w:t>X_train</w:t>
+      </w:r>
+      <w:proofErr w:type="spellEnd"/>
+      <w:r>
+        <w:t xml:space="preserve">, </w:t>
+      </w:r>
+      <w:proofErr w:type="spellStart"/>
+      <w:r>
+        <w:t>y_train</w:t>
+      </w:r>
+      <w:proofErr w:type="spellEnd"/>
+      <w:r>
+        <w:t>))</w:t>
+      </w:r>
+      <w:r>
+        <w:br/>
+        <w:t xml:space="preserve">print("Testing Accuracy:", </w:t>
+      </w:r>
+      <w:proofErr w:type="spellStart"/>
+      <w:r>
+        <w:t>accuracy_score</w:t>
+      </w:r>
+      <w:proofErr w:type="spellEnd"/>
+      <w:r>
+        <w:t>(</w:t>
+      </w:r>
+      <w:proofErr w:type="spellStart"/>
+      <w:r>
+        <w:t>y_test</w:t>
+      </w:r>
+      <w:proofErr w:type="spellEnd"/>
+      <w:r>
+        <w:t xml:space="preserve">, </w:t>
+      </w:r>
+      <w:proofErr w:type="spellStart"/>
+      <w:r>
+        <w:t>y_pred</w:t>
+      </w:r>
+      <w:proofErr w:type="spellEnd"/>
+      <w:r>
+        <w:t>))</w:t>
+      </w:r>
+      <w:r>
+        <w:br/>
+        <w:t># print("\</w:t>
+      </w:r>
+      <w:proofErr w:type="spellStart"/>
+      <w:r>
+        <w:t>nConfusion</w:t>
+      </w:r>
+      <w:proofErr w:type="spellEnd"/>
+      <w:r>
+        <w:t xml:space="preserve"> Matrix:\n", </w:t>
+      </w:r>
+      <w:proofErr w:type="spellStart"/>
+      <w:r>
+        <w:t>confusion_matrix</w:t>
+      </w:r>
+      <w:proofErr w:type="spellEnd"/>
+      <w:r>
+        <w:t>(</w:t>
+      </w:r>
+      <w:proofErr w:type="spellStart"/>
+      <w:r>
+        <w:t>y_test</w:t>
+      </w:r>
+      <w:proofErr w:type="spellEnd"/>
+      <w:r>
+        <w:t xml:space="preserve">, </w:t>
+      </w:r>
+      <w:proofErr w:type="spellStart"/>
+      <w:r>
+        <w:t>y_pred</w:t>
+      </w:r>
+      <w:proofErr w:type="spellEnd"/>
+      <w:r>
+        <w:t>))</w:t>
+      </w:r>
+      <w:r>
+        <w:br/>
+        <w:t># print("\</w:t>
+      </w:r>
+      <w:proofErr w:type="spellStart"/>
+      <w:r>
+        <w:t>nClassification</w:t>
+      </w:r>
+      <w:proofErr w:type="spellEnd"/>
+      <w:r>
+        <w:t xml:space="preserve"> Report:\n", </w:t>
+      </w:r>
+      <w:proofErr w:type="spellStart"/>
+      <w:r>
+        <w:t>classification_report</w:t>
+      </w:r>
+      <w:proofErr w:type="spellEnd"/>
+      <w:r>
+        <w:t>(</w:t>
+      </w:r>
+      <w:proofErr w:type="spellStart"/>
+      <w:r>
+        <w:t>y_test</w:t>
+      </w:r>
+      <w:proofErr w:type="spellEnd"/>
+      <w:r>
+        <w:t xml:space="preserve">, </w:t>
+      </w:r>
+      <w:proofErr w:type="spellStart"/>
+      <w:r>
+        <w:t>y_pred</w:t>
+      </w:r>
+      <w:proofErr w:type="spellEnd"/>
+      <w:r>
+        <w:t>))</w:t>
+      </w:r>
+      <w:r>
+        <w:br/>
+      </w:r>
+      <w:r>
+        <w:lastRenderedPageBreak/>
+        <w:br/>
+        <w:t># Visualize the tree</w:t>
+      </w:r>
+      <w:r>
+        <w:br/>
+      </w:r>
+      <w:proofErr w:type="spellStart"/>
+      <w:r>
+        <w:t>plt.figure</w:t>
+      </w:r>
+      <w:proofErr w:type="spellEnd"/>
+      <w:r>
+        <w:t>(</w:t>
+      </w:r>
+      <w:proofErr w:type="spellStart"/>
+      <w:r>
+        <w:t>figsize</w:t>
+      </w:r>
+      <w:proofErr w:type="spellEnd"/>
+      <w:r>
+        <w:t>=(16,10))</w:t>
+      </w:r>
+      <w:r>
+        <w:br/>
+      </w:r>
+      <w:proofErr w:type="spellStart"/>
+      <w:r>
+        <w:t>plot_tree</w:t>
+      </w:r>
+      <w:proofErr w:type="spellEnd"/>
+      <w:r>
+        <w:t>(</w:t>
+      </w:r>
+      <w:r>
+        <w:br/>
+        <w:t xml:space="preserve">    </w:t>
+      </w:r>
+      <w:proofErr w:type="spellStart"/>
+      <w:r>
+        <w:t>clf</w:t>
+      </w:r>
+      <w:proofErr w:type="spellEnd"/>
+      <w:r>
+        <w:t>,</w:t>
+      </w:r>
+      <w:r>
+        <w:br/>
+        <w:t xml:space="preserve">    </w:t>
+      </w:r>
+      <w:proofErr w:type="spellStart"/>
+      <w:r>
+        <w:t>feature_names</w:t>
+      </w:r>
+      <w:proofErr w:type="spellEnd"/>
+      <w:r>
+        <w:t>=</w:t>
+      </w:r>
+      <w:proofErr w:type="spellStart"/>
+      <w:r>
+        <w:t>X.columns</w:t>
+      </w:r>
+      <w:proofErr w:type="spellEnd"/>
+      <w:r>
+        <w:t>,</w:t>
+      </w:r>
+      <w:r>
+        <w:br/>
+        <w:t xml:space="preserve">    </w:t>
+      </w:r>
+      <w:proofErr w:type="spellStart"/>
+      <w:r>
+        <w:t>class_names</w:t>
+      </w:r>
+      <w:proofErr w:type="spellEnd"/>
+      <w:r>
+        <w:t>=["No Diabetes", "Diabetes"],</w:t>
+      </w:r>
+      <w:r>
+        <w:br/>
+        <w:t xml:space="preserve">    filled=True,</w:t>
+      </w:r>
+      <w:r>
+        <w:br/>
+        <w:t xml:space="preserve">    rounded=True,</w:t>
+      </w:r>
+      <w:r>
+        <w:br/>
+        <w:t xml:space="preserve">    </w:t>
+      </w:r>
+      <w:proofErr w:type="spellStart"/>
+      <w:r>
+        <w:t>fontsize</w:t>
+      </w:r>
+      <w:proofErr w:type="spellEnd"/>
+      <w:r>
+        <w:t>=10</w:t>
+      </w:r>
+      <w:r>
+        <w:br/>
+        <w:t>)</w:t>
+      </w:r>
+      <w:r>
+        <w:br/>
+      </w:r>
+      <w:proofErr w:type="spellStart"/>
+      <w:r>
+        <w:t>plt.show</w:t>
+      </w:r>
+      <w:proofErr w:type="spellEnd"/>
+      <w:r>
+        <w:t>()</w:t>
+      </w:r>
+    </w:p>
+    <w:p/>
+    <w:p>
+      <w:pPr>
+        <w:rPr>
+          <w:b/>
+          <w:bCs/>
+          <w:color w:val="C00000"/>
+        </w:rPr>
+      </w:pPr>
+      <w:r>
+        <w:rPr>
+          <w:b/>
+          <w:bCs/>
+          <w:color w:val="C00000"/>
+        </w:rPr>
+        <w:t>Step 6: Logistic Regression</w:t>
+      </w:r>
+    </w:p>
+    <w:p>
+      <w:r>
+        <w:t># Diabetes Prediction using Logistic Regression</w:t>
+      </w:r>
+      <w:r>
+        <w:br/>
+      </w:r>
+      <w:r>
+        <w:br/>
+        <w:t>import pandas as pd</w:t>
+      </w:r>
+      <w:r>
+        <w:br/>
+        <w:t xml:space="preserve">from </w:t>
+      </w:r>
+      <w:proofErr w:type="spellStart"/>
+      <w:r>
+        <w:t>sklearn.model_selection</w:t>
+      </w:r>
+      <w:proofErr w:type="spellEnd"/>
+      <w:r>
+        <w:t xml:space="preserve"> import </w:t>
+      </w:r>
+      <w:proofErr w:type="spellStart"/>
+      <w:r>
+        <w:t>train_test_split</w:t>
+      </w:r>
+      <w:proofErr w:type="spellEnd"/>
+      <w:r>
+        <w:br/>
+        <w:t xml:space="preserve">from </w:t>
+      </w:r>
+      <w:proofErr w:type="spellStart"/>
+      <w:r>
+        <w:t>sklearn.preprocessing</w:t>
+      </w:r>
+      <w:proofErr w:type="spellEnd"/>
+      <w:r>
+        <w:t xml:space="preserve"> import </w:t>
+      </w:r>
+      <w:proofErr w:type="spellStart"/>
+      <w:r>
+        <w:t>StandardScaler</w:t>
+      </w:r>
+      <w:proofErr w:type="spellEnd"/>
+      <w:r>
+        <w:br/>
+        <w:t xml:space="preserve">from </w:t>
+      </w:r>
+      <w:proofErr w:type="spellStart"/>
+      <w:r>
+        <w:t>sklearn.linear_model</w:t>
+      </w:r>
+      <w:proofErr w:type="spellEnd"/>
+      <w:r>
+        <w:t xml:space="preserve"> import </w:t>
+      </w:r>
+      <w:proofErr w:type="spellStart"/>
+      <w:r>
+        <w:t>LogisticRegression</w:t>
+      </w:r>
+      <w:proofErr w:type="spellEnd"/>
+      <w:r>
+        <w:br/>
+        <w:t xml:space="preserve">from </w:t>
+      </w:r>
+      <w:proofErr w:type="spellStart"/>
+      <w:r>
+        <w:t>sklearn.metrics</w:t>
+      </w:r>
+      <w:proofErr w:type="spellEnd"/>
+      <w:r>
+        <w:t xml:space="preserve"> import </w:t>
+      </w:r>
+      <w:proofErr w:type="spellStart"/>
+      <w:r>
+        <w:t>accuracy_score</w:t>
+      </w:r>
+      <w:proofErr w:type="spellEnd"/>
+      <w:r>
+        <w:t xml:space="preserve">, </w:t>
+      </w:r>
+      <w:proofErr w:type="spellStart"/>
+      <w:r>
+        <w:t>confusion_matrix</w:t>
+      </w:r>
+      <w:proofErr w:type="spellEnd"/>
+      <w:r>
+        <w:t xml:space="preserve">, </w:t>
+      </w:r>
+      <w:proofErr w:type="spellStart"/>
+      <w:r>
+        <w:t>classification_report</w:t>
+      </w:r>
+      <w:proofErr w:type="spellEnd"/>
+      <w:r>
+        <w:br/>
+      </w:r>
+      <w:r>
+        <w:br/>
+        <w:t># Step 1: Load dataset</w:t>
+      </w:r>
+      <w:r>
+        <w:br/>
+        <w:t xml:space="preserve">data = </w:t>
+      </w:r>
+      <w:proofErr w:type="spellStart"/>
+      <w:r>
+        <w:t>pd.read_csv</w:t>
+      </w:r>
+      <w:proofErr w:type="spellEnd"/>
+      <w:r>
+        <w:t>("diabetes.csv")</w:t>
+      </w:r>
+      <w:r>
+        <w:br/>
+      </w:r>
+      <w:r>
+        <w:br/>
+        <w:t># Step 2: Separate features (X) and target (y)</w:t>
+      </w:r>
+      <w:r>
+        <w:br/>
+        <w:t xml:space="preserve">X = </w:t>
+      </w:r>
+      <w:proofErr w:type="spellStart"/>
+      <w:r>
+        <w:t>data.drop</w:t>
+      </w:r>
+      <w:proofErr w:type="spellEnd"/>
+      <w:r>
+        <w:t>("Outcome", axis=1)   # all parameters except outcome</w:t>
+      </w:r>
+      <w:r>
+        <w:br/>
+        <w:t>y = data["Outcome"]                # outcome column (0 = No Diabetes, 1 = Diabetes)</w:t>
+      </w:r>
+      <w:r>
+        <w:br/>
+      </w:r>
+      <w:r>
+        <w:br/>
+        <w:t># Step 3: Split dataset into training and testing sets</w:t>
+      </w:r>
+      <w:r>
+        <w:br/>
+      </w:r>
+      <w:proofErr w:type="spellStart"/>
+      <w:r>
+        <w:t>X_train</w:t>
+      </w:r>
+      <w:proofErr w:type="spellEnd"/>
+      <w:r>
+        <w:t xml:space="preserve">, </w:t>
+      </w:r>
+      <w:proofErr w:type="spellStart"/>
+      <w:r>
+        <w:t>X_test</w:t>
+      </w:r>
+      <w:proofErr w:type="spellEnd"/>
+      <w:r>
+        <w:t xml:space="preserve">, </w:t>
+      </w:r>
+      <w:proofErr w:type="spellStart"/>
+      <w:r>
+        <w:t>y_train</w:t>
+      </w:r>
+      <w:proofErr w:type="spellEnd"/>
+      <w:r>
+        <w:t xml:space="preserve">, </w:t>
+      </w:r>
+      <w:proofErr w:type="spellStart"/>
+      <w:r>
+        <w:t>y_test</w:t>
+      </w:r>
+      <w:proofErr w:type="spellEnd"/>
+      <w:r>
+        <w:t xml:space="preserve"> = </w:t>
+      </w:r>
+      <w:proofErr w:type="spellStart"/>
+      <w:r>
+        <w:t>train_test_split</w:t>
+      </w:r>
+      <w:proofErr w:type="spellEnd"/>
+      <w:r>
+        <w:t xml:space="preserve">(X, y, </w:t>
+      </w:r>
+      <w:proofErr w:type="spellStart"/>
+      <w:r>
+        <w:t>test_size</w:t>
+      </w:r>
+      <w:proofErr w:type="spellEnd"/>
+      <w:r>
+        <w:t xml:space="preserve">=0.3, </w:t>
+      </w:r>
+      <w:proofErr w:type="spellStart"/>
+      <w:r>
+        <w:t>random_state</w:t>
+      </w:r>
+      <w:proofErr w:type="spellEnd"/>
+      <w:r>
+        <w:t>=50)</w:t>
+      </w:r>
+      <w:r>
+        <w:br/>
+      </w:r>
+      <w:r>
+        <w:br/>
+        <w:t># Step 4: Scale features for better performance</w:t>
+      </w:r>
+      <w:r>
+        <w:br/>
+        <w:t xml:space="preserve">scaler = </w:t>
+      </w:r>
+      <w:proofErr w:type="spellStart"/>
+      <w:r>
+        <w:t>StandardScaler</w:t>
+      </w:r>
+      <w:proofErr w:type="spellEnd"/>
+      <w:r>
+        <w:t>()</w:t>
+      </w:r>
+      <w:r>
+        <w:br/>
+      </w:r>
+      <w:proofErr w:type="spellStart"/>
+      <w:r>
+        <w:t>X_train_scaled</w:t>
+      </w:r>
+      <w:proofErr w:type="spellEnd"/>
+      <w:r>
+        <w:t xml:space="preserve"> = </w:t>
+      </w:r>
+      <w:proofErr w:type="spellStart"/>
+      <w:r>
+        <w:t>scaler.fit_transform</w:t>
+      </w:r>
+      <w:proofErr w:type="spellEnd"/>
+      <w:r>
+        <w:t>(</w:t>
+      </w:r>
+      <w:proofErr w:type="spellStart"/>
+      <w:r>
+        <w:t>X_train</w:t>
+      </w:r>
+      <w:proofErr w:type="spellEnd"/>
+      <w:r>
+        <w:t>)</w:t>
+      </w:r>
+      <w:r>
+        <w:br/>
+      </w:r>
+      <w:proofErr w:type="spellStart"/>
+      <w:r>
+        <w:t>X_test_scaled</w:t>
+      </w:r>
+      <w:proofErr w:type="spellEnd"/>
+      <w:r>
+        <w:t xml:space="preserve"> = </w:t>
+      </w:r>
+      <w:proofErr w:type="spellStart"/>
+      <w:r>
+        <w:t>scaler.transform</w:t>
+      </w:r>
+      <w:proofErr w:type="spellEnd"/>
+      <w:r>
+        <w:t>(</w:t>
+      </w:r>
+      <w:proofErr w:type="spellStart"/>
+      <w:r>
+        <w:t>X_test</w:t>
+      </w:r>
+      <w:proofErr w:type="spellEnd"/>
+      <w:r>
+        <w:t>)</w:t>
+      </w:r>
+      <w:r>
+        <w:br/>
+      </w:r>
+      <w:r>
+        <w:lastRenderedPageBreak/>
+        <w:br/>
+        <w:t># Step 5: Train Logistic Regression model</w:t>
+      </w:r>
+      <w:r>
+        <w:br/>
+      </w:r>
+      <w:proofErr w:type="spellStart"/>
+      <w:r>
+        <w:t>model</w:t>
+      </w:r>
+      <w:proofErr w:type="spellEnd"/>
+      <w:r>
+        <w:t xml:space="preserve"> = </w:t>
+      </w:r>
+      <w:proofErr w:type="spellStart"/>
+      <w:r>
+        <w:t>LogisticRegression</w:t>
+      </w:r>
+      <w:proofErr w:type="spellEnd"/>
+      <w:r>
+        <w:t>()</w:t>
+      </w:r>
+      <w:r>
+        <w:br/>
+      </w:r>
+      <w:proofErr w:type="spellStart"/>
+      <w:r>
+        <w:t>model.fit</w:t>
+      </w:r>
+      <w:proofErr w:type="spellEnd"/>
+      <w:r>
+        <w:t>(</w:t>
+      </w:r>
+      <w:proofErr w:type="spellStart"/>
+      <w:r>
+        <w:t>X_train_scaled</w:t>
+      </w:r>
+      <w:proofErr w:type="spellEnd"/>
+      <w:r>
+        <w:t xml:space="preserve">, </w:t>
+      </w:r>
+      <w:proofErr w:type="spellStart"/>
+      <w:r>
+        <w:t>y_train</w:t>
+      </w:r>
+      <w:proofErr w:type="spellEnd"/>
+      <w:r>
+        <w:t>)</w:t>
+      </w:r>
+      <w:r>
+        <w:br/>
+      </w:r>
+      <w:r>
+        <w:br/>
+        <w:t># Step 6: Make predictions</w:t>
+      </w:r>
+      <w:r>
+        <w:br/>
+      </w:r>
+      <w:proofErr w:type="spellStart"/>
+      <w:r>
+        <w:t>y_pred</w:t>
+      </w:r>
+      <w:proofErr w:type="spellEnd"/>
+      <w:r>
+        <w:t xml:space="preserve"> = </w:t>
+      </w:r>
+      <w:proofErr w:type="spellStart"/>
+      <w:r>
+        <w:t>model.predict</w:t>
+      </w:r>
+      <w:proofErr w:type="spellEnd"/>
+      <w:r>
+        <w:t>(</w:t>
+      </w:r>
+      <w:proofErr w:type="spellStart"/>
+      <w:r>
+        <w:t>X_test_scaled</w:t>
+      </w:r>
+      <w:proofErr w:type="spellEnd"/>
+      <w:r>
+        <w:t>)</w:t>
+      </w:r>
+      <w:r>
+        <w:br/>
+      </w:r>
+      <w:r>
+        <w:br/>
+        <w:t># Step 7: Evaluate performance</w:t>
+      </w:r>
+      <w:r>
+        <w:br/>
+        <w:t xml:space="preserve">print(" Accuracy:", </w:t>
+      </w:r>
+      <w:proofErr w:type="spellStart"/>
+      <w:r>
+        <w:t>accuracy_score</w:t>
+      </w:r>
+      <w:proofErr w:type="spellEnd"/>
+      <w:r>
+        <w:t>(</w:t>
+      </w:r>
+      <w:proofErr w:type="spellStart"/>
+      <w:r>
+        <w:t>y_test</w:t>
+      </w:r>
+      <w:proofErr w:type="spellEnd"/>
+      <w:r>
+        <w:t xml:space="preserve">, </w:t>
+      </w:r>
+      <w:proofErr w:type="spellStart"/>
+      <w:r>
+        <w:t>y_pred</w:t>
+      </w:r>
+      <w:proofErr w:type="spellEnd"/>
+      <w:r>
+        <w:t>))</w:t>
+      </w:r>
+      <w:r>
+        <w:br/>
+        <w:t>print("\</w:t>
+      </w:r>
+      <w:proofErr w:type="spellStart"/>
+      <w:r>
+        <w:t>nConfusion</w:t>
+      </w:r>
+      <w:proofErr w:type="spellEnd"/>
+      <w:r>
+        <w:t xml:space="preserve"> Matrix:\n", </w:t>
+      </w:r>
+      <w:proofErr w:type="spellStart"/>
+      <w:r>
+        <w:t>confusion_matrix</w:t>
+      </w:r>
+      <w:proofErr w:type="spellEnd"/>
+      <w:r>
+        <w:t>(</w:t>
+      </w:r>
+      <w:proofErr w:type="spellStart"/>
+      <w:r>
+        <w:t>y_test</w:t>
+      </w:r>
+      <w:proofErr w:type="spellEnd"/>
+      <w:r>
+        <w:t xml:space="preserve">, </w:t>
+      </w:r>
+      <w:proofErr w:type="spellStart"/>
+      <w:r>
+        <w:t>y_pred</w:t>
+      </w:r>
+      <w:proofErr w:type="spellEnd"/>
+      <w:r>
+        <w:t>))</w:t>
+      </w:r>
+      <w:r>
+        <w:br/>
+        <w:t>print("\</w:t>
+      </w:r>
+      <w:proofErr w:type="spellStart"/>
+      <w:r>
+        <w:t>nClassification</w:t>
+      </w:r>
+      <w:proofErr w:type="spellEnd"/>
+      <w:r>
+        <w:t xml:space="preserve"> Report:\n", </w:t>
+      </w:r>
+      <w:proofErr w:type="spellStart"/>
+      <w:r>
+        <w:t>classification_report</w:t>
+      </w:r>
+      <w:proofErr w:type="spellEnd"/>
+      <w:r>
+        <w:t>(</w:t>
+      </w:r>
+      <w:proofErr w:type="spellStart"/>
+      <w:r>
+        <w:t>y_test</w:t>
+      </w:r>
+      <w:proofErr w:type="spellEnd"/>
+      <w:r>
+        <w:t xml:space="preserve">, </w:t>
+      </w:r>
+      <w:proofErr w:type="spellStart"/>
+      <w:r>
+        <w:t>y_pred</w:t>
+      </w:r>
+      <w:proofErr w:type="spellEnd"/>
+      <w:r>
+        <w:t>))</w:t>
+      </w:r>
+      <w:r>
+        <w:br/>
+      </w:r>
+      <w:r>
+        <w:br/>
+        <w:t># Step 8: Predict on new data (example)</w:t>
+      </w:r>
+      <w:r>
+        <w:br/>
+        <w:t>sample = [[6,150,72,35,0,33.6,0.627,50]]  # Example patient data</w:t>
+      </w:r>
+      <w:r>
+        <w:br/>
+      </w:r>
+      <w:proofErr w:type="spellStart"/>
+      <w:r>
+        <w:t>sample_scaled</w:t>
+      </w:r>
+      <w:proofErr w:type="spellEnd"/>
+      <w:r>
+        <w:t xml:space="preserve"> = </w:t>
+      </w:r>
+      <w:proofErr w:type="spellStart"/>
+      <w:r>
+        <w:t>scaler.transform</w:t>
+      </w:r>
+      <w:proofErr w:type="spellEnd"/>
+      <w:r>
+        <w:t>(sample)</w:t>
+      </w:r>
+      <w:r>
+        <w:br/>
+        <w:t xml:space="preserve">prediction = </w:t>
+      </w:r>
+      <w:proofErr w:type="spellStart"/>
+      <w:r>
+        <w:t>model.predict</w:t>
+      </w:r>
+      <w:proofErr w:type="spellEnd"/>
+      <w:r>
+        <w:t>(</w:t>
+      </w:r>
+      <w:proofErr w:type="spellStart"/>
+      <w:r>
+        <w:t>sample_scaled</w:t>
+      </w:r>
+      <w:proofErr w:type="spellEnd"/>
+      <w:r>
+        <w:t>)</w:t>
+      </w:r>
+      <w:r>
+        <w:br/>
+        <w:t>print("\</w:t>
+      </w:r>
+      <w:proofErr w:type="spellStart"/>
+      <w:r>
+        <w:t>nPrediction</w:t>
+      </w:r>
+      <w:proofErr w:type="spellEnd"/>
+      <w:r>
+        <w:t xml:space="preserve"> for sample:", "Diabetic" if prediction[0]==1 else "Not Diabetic")</w:t>
       </w:r>
     </w:p>
     <w:p/>

</xml_diff>